<commit_message>
materials for sep 13
</commit_message>
<xml_diff>
--- a/cfr-tags-quotes.docx
+++ b/cfr-tags-quotes.docx
@@ -38,6 +38,306 @@
                 <w:sz w:val="32"/>
                 <w:szCs w:val="32"/>
               </w:rPr>
+              <w:t>Topic</w:t>
+            </w:r>
+          </w:p>
+        </w:tc>
+        <w:tc>
+          <w:tcPr>
+            <w:tcW w:w="1891" w:type="dxa"/>
+          </w:tcPr>
+          <w:p>
+            <w:pPr>
+              <w:rPr>
+                <w:b/>
+                <w:bCs/>
+                <w:sz w:val="32"/>
+                <w:szCs w:val="32"/>
+              </w:rPr>
+            </w:pPr>
+            <w:r>
+              <w:rPr>
+                <w:b/>
+                <w:bCs/>
+                <w:sz w:val="32"/>
+                <w:szCs w:val="32"/>
+              </w:rPr>
+              <w:t>Author</w:t>
+            </w:r>
+          </w:p>
+        </w:tc>
+        <w:tc>
+          <w:tcPr>
+            <w:tcW w:w="4683" w:type="dxa"/>
+          </w:tcPr>
+          <w:p>
+            <w:pPr>
+              <w:rPr>
+                <w:b/>
+                <w:bCs/>
+                <w:sz w:val="32"/>
+                <w:szCs w:val="32"/>
+              </w:rPr>
+            </w:pPr>
+            <w:r>
+              <w:rPr>
+                <w:b/>
+                <w:bCs/>
+                <w:sz w:val="32"/>
+                <w:szCs w:val="32"/>
+              </w:rPr>
+              <w:t>Page / First words</w:t>
+            </w:r>
+          </w:p>
+        </w:tc>
+        <w:tc>
+          <w:tcPr>
+            <w:tcW w:w="5358" w:type="dxa"/>
+          </w:tcPr>
+          <w:p>
+            <w:pPr>
+              <w:rPr>
+                <w:b/>
+                <w:bCs/>
+                <w:sz w:val="32"/>
+                <w:szCs w:val="32"/>
+              </w:rPr>
+            </w:pPr>
+            <w:r>
+              <w:rPr>
+                <w:b/>
+                <w:bCs/>
+                <w:sz w:val="32"/>
+                <w:szCs w:val="32"/>
+              </w:rPr>
+              <w:t>Notes (Why?)</w:t>
+            </w:r>
+          </w:p>
+        </w:tc>
+      </w:tr>
+      <w:tr>
+        <w:trPr>
+          <w:trHeight w:val="1661"/>
+        </w:trPr>
+        <w:tc>
+          <w:tcPr>
+            <w:tcW w:w="2426" w:type="dxa"/>
+          </w:tcPr>
+          <w:p>
+            <w:r>
+              <w:t>Creation / Wonder</w:t>
+            </w:r>
+          </w:p>
+        </w:tc>
+        <w:tc>
+          <w:tcPr>
+            <w:tcW w:w="1891" w:type="dxa"/>
+          </w:tcPr>
+          <w:p/>
+        </w:tc>
+        <w:tc>
+          <w:tcPr>
+            <w:tcW w:w="4683" w:type="dxa"/>
+          </w:tcPr>
+          <w:p/>
+        </w:tc>
+        <w:tc>
+          <w:tcPr>
+            <w:tcW w:w="5358" w:type="dxa"/>
+          </w:tcPr>
+          <w:p/>
+        </w:tc>
+      </w:tr>
+      <w:tr>
+        <w:trPr>
+          <w:trHeight w:val="1593"/>
+        </w:trPr>
+        <w:tc>
+          <w:tcPr>
+            <w:tcW w:w="2426" w:type="dxa"/>
+          </w:tcPr>
+          <w:p>
+            <w:r>
+              <w:t>Fall / Heartbreak</w:t>
+            </w:r>
+          </w:p>
+        </w:tc>
+        <w:tc>
+          <w:tcPr>
+            <w:tcW w:w="1891" w:type="dxa"/>
+          </w:tcPr>
+          <w:p/>
+        </w:tc>
+        <w:tc>
+          <w:tcPr>
+            <w:tcW w:w="4683" w:type="dxa"/>
+          </w:tcPr>
+          <w:p/>
+        </w:tc>
+        <w:tc>
+          <w:tcPr>
+            <w:tcW w:w="5358" w:type="dxa"/>
+          </w:tcPr>
+          <w:p/>
+        </w:tc>
+      </w:tr>
+      <w:tr>
+        <w:trPr>
+          <w:trHeight w:val="1661"/>
+        </w:trPr>
+        <w:tc>
+          <w:tcPr>
+            <w:tcW w:w="2426" w:type="dxa"/>
+          </w:tcPr>
+          <w:p>
+            <w:r>
+              <w:t>Redemption / Hope</w:t>
+            </w:r>
+          </w:p>
+        </w:tc>
+        <w:tc>
+          <w:tcPr>
+            <w:tcW w:w="1891" w:type="dxa"/>
+          </w:tcPr>
+          <w:p/>
+        </w:tc>
+        <w:tc>
+          <w:tcPr>
+            <w:tcW w:w="4683" w:type="dxa"/>
+          </w:tcPr>
+          <w:p/>
+        </w:tc>
+        <w:tc>
+          <w:tcPr>
+            <w:tcW w:w="5358" w:type="dxa"/>
+          </w:tcPr>
+          <w:p/>
+        </w:tc>
+      </w:tr>
+      <w:tr>
+        <w:trPr>
+          <w:trHeight w:val="1593"/>
+        </w:trPr>
+        <w:tc>
+          <w:tcPr>
+            <w:tcW w:w="2426" w:type="dxa"/>
+          </w:tcPr>
+          <w:p>
+            <w:r>
+              <w:t>Environmental Sustainability</w:t>
+            </w:r>
+          </w:p>
+        </w:tc>
+        <w:tc>
+          <w:tcPr>
+            <w:tcW w:w="1891" w:type="dxa"/>
+          </w:tcPr>
+          <w:p/>
+        </w:tc>
+        <w:tc>
+          <w:tcPr>
+            <w:tcW w:w="4683" w:type="dxa"/>
+          </w:tcPr>
+          <w:p/>
+        </w:tc>
+        <w:tc>
+          <w:tcPr>
+            <w:tcW w:w="5358" w:type="dxa"/>
+          </w:tcPr>
+          <w:p/>
+        </w:tc>
+      </w:tr>
+      <w:tr>
+        <w:trPr>
+          <w:trHeight w:val="1661"/>
+        </w:trPr>
+        <w:tc>
+          <w:tcPr>
+            <w:tcW w:w="2426" w:type="dxa"/>
+          </w:tcPr>
+          <w:p>
+            <w:r>
+              <w:t>Diversity &amp; Difference</w:t>
+            </w:r>
+          </w:p>
+        </w:tc>
+        <w:tc>
+          <w:tcPr>
+            <w:tcW w:w="1891" w:type="dxa"/>
+          </w:tcPr>
+          <w:p/>
+        </w:tc>
+        <w:tc>
+          <w:tcPr>
+            <w:tcW w:w="4683" w:type="dxa"/>
+          </w:tcPr>
+          <w:p/>
+        </w:tc>
+        <w:tc>
+          <w:tcPr>
+            <w:tcW w:w="5358" w:type="dxa"/>
+          </w:tcPr>
+          <w:p/>
+        </w:tc>
+      </w:tr>
+      <w:tr>
+        <w:trPr>
+          <w:trHeight w:val="1593"/>
+        </w:trPr>
+        <w:tc>
+          <w:tcPr>
+            <w:tcW w:w="2426" w:type="dxa"/>
+          </w:tcPr>
+          <w:p>
+            <w:r>
+              <w:t>Global Regions &amp; Cultures</w:t>
+            </w:r>
+          </w:p>
+        </w:tc>
+        <w:tc>
+          <w:tcPr>
+            <w:tcW w:w="1891" w:type="dxa"/>
+          </w:tcPr>
+          <w:p/>
+        </w:tc>
+        <w:tc>
+          <w:tcPr>
+            <w:tcW w:w="4683" w:type="dxa"/>
+          </w:tcPr>
+          <w:p/>
+        </w:tc>
+        <w:tc>
+          <w:tcPr>
+            <w:tcW w:w="5358" w:type="dxa"/>
+          </w:tcPr>
+          <w:p/>
+        </w:tc>
+      </w:tr>
+      <w:tr>
+        <w:trPr>
+          <w:trHeight w:val="478"/>
+        </w:trPr>
+        <w:tc>
+          <w:tcPr>
+            <w:tcW w:w="2426" w:type="dxa"/>
+          </w:tcPr>
+          <w:p>
+            <w:pPr>
+              <w:rPr>
+                <w:b/>
+                <w:bCs/>
+                <w:sz w:val="32"/>
+                <w:szCs w:val="32"/>
+              </w:rPr>
+            </w:pPr>
+            <w:r>
+              <w:rPr>
+                <w:b/>
+                <w:bCs/>
+                <w:sz w:val="32"/>
+                <w:szCs w:val="32"/>
+              </w:rPr>
+              <w:lastRenderedPageBreak/>
               <w:t>Topic</w:t>
             </w:r>
           </w:p>

</xml_diff>